<commit_message>
Animation Added Without Foot Adjustment
</commit_message>
<xml_diff>
--- a/C++_Unreal_Course_Functions.docx
+++ b/C++_Unreal_Course_Functions.docx
@@ -41411,6 +41411,34 @@
         <w:pStyle w:val="ListParagraph"/>
         <w:ind w:left="0"/>
       </w:pPr>
+      <w:r>
+        <w:t xml:space="preserve">For Run to Idle transition </w:t>
+      </w:r>
+      <w:r>
+        <w:sym w:font="Wingdings" w:char="F0E0"/>
+      </w:r>
+      <w:r>
+        <w:t xml:space="preserve"> if </w:t>
+      </w:r>
+      <w:proofErr w:type="gramStart"/>
+      <w:r>
+        <w:t xml:space="preserve">( </w:t>
+      </w:r>
+      <w:proofErr w:type="spellStart"/>
+      <w:r>
+        <w:t>GroundSpeed</w:t>
+      </w:r>
+      <w:proofErr w:type="spellEnd"/>
+      <w:proofErr w:type="gramEnd"/>
+      <w:r>
+        <w:t xml:space="preserve"> == 0 )</w:t>
+      </w:r>
+    </w:p>
+    <w:p>
+      <w:pPr>
+        <w:pStyle w:val="ListParagraph"/>
+        <w:ind w:left="0"/>
+      </w:pPr>
     </w:p>
     <w:p>
       <w:pPr>
@@ -41550,6 +41578,7 @@
           <w:sz w:val="19"/>
           <w:szCs w:val="19"/>
         </w:rPr>
+        <w:lastRenderedPageBreak/>
         <w:t>class</w:t>
       </w:r>
       <w:r>
@@ -41696,7 +41725,6 @@
           <w:sz w:val="19"/>
           <w:szCs w:val="19"/>
         </w:rPr>
-        <w:lastRenderedPageBreak/>
         <w:tab/>
       </w:r>
       <w:r>
@@ -44525,17 +44553,1626 @@
       <w:pPr>
         <w:pStyle w:val="ListParagraph"/>
         <w:ind w:left="0"/>
-      </w:pPr>
+        <w:rPr>
+          <w:b/>
+          <w:bCs/>
+        </w:rPr>
+      </w:pPr>
+    </w:p>
+    <w:p>
+      <w:pPr>
+        <w:pStyle w:val="ListParagraph"/>
+        <w:ind w:left="0"/>
+      </w:pPr>
+      <w:r>
+        <w:t xml:space="preserve">First setup </w:t>
+      </w:r>
+      <w:proofErr w:type="spellStart"/>
+      <w:r>
+        <w:t>Mixamo</w:t>
+      </w:r>
+      <w:proofErr w:type="spellEnd"/>
+      <w:r>
+        <w:t xml:space="preserve"> Animation then for jumping via Blueprint make our own C++ variable.</w:t>
+      </w:r>
+    </w:p>
+    <w:p>
+      <w:pPr>
+        <w:autoSpaceDE w:val="0"/>
+        <w:autoSpaceDN w:val="0"/>
+        <w:adjustRightInd w:val="0"/>
+        <w:spacing w:after="0" w:line="240" w:lineRule="auto"/>
+        <w:rPr>
+          <w:rFonts w:ascii="Cascadia Mono" w:hAnsi="Cascadia Mono" w:cs="Cascadia Mono"/>
+          <w:color w:val="000000"/>
+          <w:kern w:val="0"/>
+          <w:sz w:val="19"/>
+          <w:szCs w:val="19"/>
+        </w:rPr>
+      </w:pPr>
+      <w:proofErr w:type="gramStart"/>
+      <w:r>
+        <w:rPr>
+          <w:rFonts w:ascii="Cascadia Mono" w:hAnsi="Cascadia Mono" w:cs="Cascadia Mono"/>
+          <w:color w:val="6F008A"/>
+          <w:kern w:val="0"/>
+          <w:sz w:val="19"/>
+          <w:szCs w:val="19"/>
+        </w:rPr>
+        <w:t>UPROPERTY</w:t>
+      </w:r>
+      <w:r>
+        <w:rPr>
+          <w:rFonts w:ascii="Cascadia Mono" w:hAnsi="Cascadia Mono" w:cs="Cascadia Mono"/>
+          <w:color w:val="000000"/>
+          <w:kern w:val="0"/>
+          <w:sz w:val="19"/>
+          <w:szCs w:val="19"/>
+        </w:rPr>
+        <w:t>(</w:t>
+      </w:r>
+      <w:proofErr w:type="spellStart"/>
+      <w:proofErr w:type="gramEnd"/>
+      <w:r>
+        <w:rPr>
+          <w:rFonts w:ascii="Cascadia Mono" w:hAnsi="Cascadia Mono" w:cs="Cascadia Mono"/>
+          <w:color w:val="000000"/>
+          <w:kern w:val="0"/>
+          <w:sz w:val="19"/>
+          <w:szCs w:val="19"/>
+        </w:rPr>
+        <w:t>BlueprintReadOnly</w:t>
+      </w:r>
+      <w:proofErr w:type="spellEnd"/>
+      <w:r>
+        <w:rPr>
+          <w:rFonts w:ascii="Cascadia Mono" w:hAnsi="Cascadia Mono" w:cs="Cascadia Mono"/>
+          <w:color w:val="000000"/>
+          <w:kern w:val="0"/>
+          <w:sz w:val="19"/>
+          <w:szCs w:val="19"/>
+        </w:rPr>
+        <w:t xml:space="preserve">, Category = </w:t>
+      </w:r>
+      <w:r>
+        <w:rPr>
+          <w:rFonts w:ascii="Cascadia Mono" w:hAnsi="Cascadia Mono" w:cs="Cascadia Mono"/>
+          <w:color w:val="A31515"/>
+          <w:kern w:val="0"/>
+          <w:sz w:val="19"/>
+          <w:szCs w:val="19"/>
+        </w:rPr>
+        <w:t>"Movement"</w:t>
+      </w:r>
+      <w:r>
+        <w:rPr>
+          <w:rFonts w:ascii="Cascadia Mono" w:hAnsi="Cascadia Mono" w:cs="Cascadia Mono"/>
+          <w:color w:val="000000"/>
+          <w:kern w:val="0"/>
+          <w:sz w:val="19"/>
+          <w:szCs w:val="19"/>
+        </w:rPr>
+        <w:t>);</w:t>
+      </w:r>
+    </w:p>
+    <w:p>
+      <w:pPr>
+        <w:pStyle w:val="ListParagraph"/>
+        <w:ind w:left="0"/>
+        <w:rPr>
+          <w:rFonts w:ascii="Cascadia Mono" w:hAnsi="Cascadia Mono" w:cs="Cascadia Mono"/>
+          <w:color w:val="000000"/>
+          <w:kern w:val="0"/>
+          <w:sz w:val="19"/>
+          <w:szCs w:val="19"/>
+        </w:rPr>
+      </w:pPr>
+      <w:r>
+        <w:rPr>
+          <w:rFonts w:ascii="Cascadia Mono" w:hAnsi="Cascadia Mono" w:cs="Cascadia Mono"/>
+          <w:color w:val="0000FF"/>
+          <w:kern w:val="0"/>
+          <w:sz w:val="19"/>
+          <w:szCs w:val="19"/>
+        </w:rPr>
+        <w:t>bool</w:t>
+      </w:r>
+      <w:r>
+        <w:rPr>
+          <w:rFonts w:ascii="Cascadia Mono" w:hAnsi="Cascadia Mono" w:cs="Cascadia Mono"/>
+          <w:color w:val="000000"/>
+          <w:kern w:val="0"/>
+          <w:sz w:val="19"/>
+          <w:szCs w:val="19"/>
+        </w:rPr>
+        <w:t xml:space="preserve"> </w:t>
+      </w:r>
+      <w:proofErr w:type="spellStart"/>
+      <w:r>
+        <w:rPr>
+          <w:rFonts w:ascii="Cascadia Mono" w:hAnsi="Cascadia Mono" w:cs="Cascadia Mono"/>
+          <w:color w:val="000000"/>
+          <w:kern w:val="0"/>
+          <w:sz w:val="19"/>
+          <w:szCs w:val="19"/>
+        </w:rPr>
+        <w:t>IsFalling</w:t>
+      </w:r>
+      <w:proofErr w:type="spellEnd"/>
+      <w:r>
+        <w:rPr>
+          <w:rFonts w:ascii="Cascadia Mono" w:hAnsi="Cascadia Mono" w:cs="Cascadia Mono"/>
+          <w:color w:val="000000"/>
+          <w:kern w:val="0"/>
+          <w:sz w:val="19"/>
+          <w:szCs w:val="19"/>
+        </w:rPr>
+        <w:t>;</w:t>
+      </w:r>
+    </w:p>
+    <w:p>
+      <w:pPr>
+        <w:autoSpaceDE w:val="0"/>
+        <w:autoSpaceDN w:val="0"/>
+        <w:adjustRightInd w:val="0"/>
+        <w:spacing w:after="0" w:line="240" w:lineRule="auto"/>
+        <w:rPr>
+          <w:rFonts w:ascii="Cascadia Mono" w:hAnsi="Cascadia Mono" w:cs="Cascadia Mono"/>
+          <w:color w:val="000000"/>
+          <w:kern w:val="0"/>
+          <w:sz w:val="19"/>
+          <w:szCs w:val="19"/>
+        </w:rPr>
+      </w:pPr>
+      <w:proofErr w:type="gramStart"/>
+      <w:r>
+        <w:rPr>
+          <w:rFonts w:ascii="Cascadia Mono" w:hAnsi="Cascadia Mono" w:cs="Cascadia Mono"/>
+          <w:color w:val="0000FF"/>
+          <w:kern w:val="0"/>
+          <w:sz w:val="19"/>
+          <w:szCs w:val="19"/>
+        </w:rPr>
+        <w:t>if</w:t>
+      </w:r>
+      <w:r>
+        <w:rPr>
+          <w:rFonts w:ascii="Cascadia Mono" w:hAnsi="Cascadia Mono" w:cs="Cascadia Mono"/>
+          <w:color w:val="000000"/>
+          <w:kern w:val="0"/>
+          <w:sz w:val="19"/>
+          <w:szCs w:val="19"/>
+        </w:rPr>
+        <w:t xml:space="preserve">( </w:t>
+      </w:r>
+      <w:proofErr w:type="spellStart"/>
+      <w:r>
+        <w:rPr>
+          <w:rFonts w:ascii="Cascadia Mono" w:hAnsi="Cascadia Mono" w:cs="Cascadia Mono"/>
+          <w:color w:val="000000"/>
+          <w:kern w:val="0"/>
+          <w:sz w:val="19"/>
+          <w:szCs w:val="19"/>
+        </w:rPr>
+        <w:t>SlashCharacterMovement</w:t>
+      </w:r>
+      <w:proofErr w:type="spellEnd"/>
+      <w:proofErr w:type="gramEnd"/>
+      <w:r>
+        <w:rPr>
+          <w:rFonts w:ascii="Cascadia Mono" w:hAnsi="Cascadia Mono" w:cs="Cascadia Mono"/>
+          <w:color w:val="000000"/>
+          <w:kern w:val="0"/>
+          <w:sz w:val="19"/>
+          <w:szCs w:val="19"/>
+        </w:rPr>
+        <w:t xml:space="preserve"> ) </w:t>
+      </w:r>
+    </w:p>
+    <w:p>
+      <w:pPr>
+        <w:autoSpaceDE w:val="0"/>
+        <w:autoSpaceDN w:val="0"/>
+        <w:adjustRightInd w:val="0"/>
+        <w:spacing w:after="0" w:line="240" w:lineRule="auto"/>
+        <w:rPr>
+          <w:rFonts w:ascii="Cascadia Mono" w:hAnsi="Cascadia Mono" w:cs="Cascadia Mono"/>
+          <w:color w:val="000000"/>
+          <w:kern w:val="0"/>
+          <w:sz w:val="19"/>
+          <w:szCs w:val="19"/>
+        </w:rPr>
+      </w:pPr>
+      <w:r>
+        <w:rPr>
+          <w:rFonts w:ascii="Cascadia Mono" w:hAnsi="Cascadia Mono" w:cs="Cascadia Mono"/>
+          <w:color w:val="000000"/>
+          <w:kern w:val="0"/>
+          <w:sz w:val="19"/>
+          <w:szCs w:val="19"/>
+        </w:rPr>
+        <w:tab/>
+        <w:t>{</w:t>
+      </w:r>
+    </w:p>
+    <w:p>
+      <w:pPr>
+        <w:autoSpaceDE w:val="0"/>
+        <w:autoSpaceDN w:val="0"/>
+        <w:adjustRightInd w:val="0"/>
+        <w:spacing w:after="0" w:line="240" w:lineRule="auto"/>
+        <w:rPr>
+          <w:rFonts w:ascii="Cascadia Mono" w:hAnsi="Cascadia Mono" w:cs="Cascadia Mono"/>
+          <w:color w:val="000000"/>
+          <w:kern w:val="0"/>
+          <w:sz w:val="19"/>
+          <w:szCs w:val="19"/>
+        </w:rPr>
+      </w:pPr>
+      <w:r>
+        <w:rPr>
+          <w:rFonts w:ascii="Cascadia Mono" w:hAnsi="Cascadia Mono" w:cs="Cascadia Mono"/>
+          <w:color w:val="000000"/>
+          <w:kern w:val="0"/>
+          <w:sz w:val="19"/>
+          <w:szCs w:val="19"/>
+        </w:rPr>
+        <w:tab/>
+      </w:r>
+      <w:r>
+        <w:rPr>
+          <w:rFonts w:ascii="Cascadia Mono" w:hAnsi="Cascadia Mono" w:cs="Cascadia Mono"/>
+          <w:color w:val="000000"/>
+          <w:kern w:val="0"/>
+          <w:sz w:val="19"/>
+          <w:szCs w:val="19"/>
+        </w:rPr>
+        <w:tab/>
+      </w:r>
+      <w:proofErr w:type="spellStart"/>
+      <w:r>
+        <w:rPr>
+          <w:rFonts w:ascii="Cascadia Mono" w:hAnsi="Cascadia Mono" w:cs="Cascadia Mono"/>
+          <w:color w:val="000000"/>
+          <w:kern w:val="0"/>
+          <w:sz w:val="19"/>
+          <w:szCs w:val="19"/>
+        </w:rPr>
+        <w:t>GroundSpeed</w:t>
+      </w:r>
+      <w:proofErr w:type="spellEnd"/>
+      <w:r>
+        <w:rPr>
+          <w:rFonts w:ascii="Cascadia Mono" w:hAnsi="Cascadia Mono" w:cs="Cascadia Mono"/>
+          <w:color w:val="000000"/>
+          <w:kern w:val="0"/>
+          <w:sz w:val="19"/>
+          <w:szCs w:val="19"/>
+        </w:rPr>
+        <w:t xml:space="preserve"> = </w:t>
+      </w:r>
+      <w:proofErr w:type="spellStart"/>
+      <w:proofErr w:type="gramStart"/>
+      <w:r>
+        <w:rPr>
+          <w:rFonts w:ascii="Cascadia Mono" w:hAnsi="Cascadia Mono" w:cs="Cascadia Mono"/>
+          <w:color w:val="2B91AF"/>
+          <w:kern w:val="0"/>
+          <w:sz w:val="19"/>
+          <w:szCs w:val="19"/>
+        </w:rPr>
+        <w:t>UKismetMathLibrary</w:t>
+      </w:r>
+      <w:proofErr w:type="spellEnd"/>
+      <w:r>
+        <w:rPr>
+          <w:rFonts w:ascii="Cascadia Mono" w:hAnsi="Cascadia Mono" w:cs="Cascadia Mono"/>
+          <w:color w:val="000000"/>
+          <w:kern w:val="0"/>
+          <w:sz w:val="19"/>
+          <w:szCs w:val="19"/>
+        </w:rPr>
+        <w:t xml:space="preserve"> :</w:t>
+      </w:r>
+      <w:proofErr w:type="gramEnd"/>
+      <w:r>
+        <w:rPr>
+          <w:rFonts w:ascii="Cascadia Mono" w:hAnsi="Cascadia Mono" w:cs="Cascadia Mono"/>
+          <w:color w:val="000000"/>
+          <w:kern w:val="0"/>
+          <w:sz w:val="19"/>
+          <w:szCs w:val="19"/>
+        </w:rPr>
+        <w:t xml:space="preserve">: </w:t>
+      </w:r>
+      <w:proofErr w:type="spellStart"/>
+      <w:r>
+        <w:rPr>
+          <w:rFonts w:ascii="Cascadia Mono" w:hAnsi="Cascadia Mono" w:cs="Cascadia Mono"/>
+          <w:color w:val="000000"/>
+          <w:kern w:val="0"/>
+          <w:sz w:val="19"/>
+          <w:szCs w:val="19"/>
+        </w:rPr>
+        <w:t>VSizeXY</w:t>
+      </w:r>
+      <w:proofErr w:type="spellEnd"/>
+      <w:r>
+        <w:rPr>
+          <w:rFonts w:ascii="Cascadia Mono" w:hAnsi="Cascadia Mono" w:cs="Cascadia Mono"/>
+          <w:color w:val="000000"/>
+          <w:kern w:val="0"/>
+          <w:sz w:val="19"/>
+          <w:szCs w:val="19"/>
+        </w:rPr>
+        <w:t>(</w:t>
+      </w:r>
+      <w:proofErr w:type="spellStart"/>
+      <w:r>
+        <w:rPr>
+          <w:rFonts w:ascii="Cascadia Mono" w:hAnsi="Cascadia Mono" w:cs="Cascadia Mono"/>
+          <w:color w:val="000000"/>
+          <w:kern w:val="0"/>
+          <w:sz w:val="19"/>
+          <w:szCs w:val="19"/>
+        </w:rPr>
+        <w:t>SlashCharacterMovement</w:t>
+      </w:r>
+      <w:proofErr w:type="spellEnd"/>
+      <w:r>
+        <w:rPr>
+          <w:rFonts w:ascii="Cascadia Mono" w:hAnsi="Cascadia Mono" w:cs="Cascadia Mono"/>
+          <w:color w:val="000000"/>
+          <w:kern w:val="0"/>
+          <w:sz w:val="19"/>
+          <w:szCs w:val="19"/>
+        </w:rPr>
+        <w:t xml:space="preserve"> -&gt; Velocity );</w:t>
+      </w:r>
+    </w:p>
+    <w:p>
+      <w:pPr>
+        <w:autoSpaceDE w:val="0"/>
+        <w:autoSpaceDN w:val="0"/>
+        <w:adjustRightInd w:val="0"/>
+        <w:spacing w:after="0" w:line="240" w:lineRule="auto"/>
+        <w:rPr>
+          <w:rFonts w:ascii="Cascadia Mono" w:hAnsi="Cascadia Mono" w:cs="Cascadia Mono"/>
+          <w:color w:val="000000"/>
+          <w:kern w:val="0"/>
+          <w:sz w:val="19"/>
+          <w:szCs w:val="19"/>
+        </w:rPr>
+      </w:pPr>
+      <w:r>
+        <w:rPr>
+          <w:rFonts w:ascii="Cascadia Mono" w:hAnsi="Cascadia Mono" w:cs="Cascadia Mono"/>
+          <w:color w:val="000000"/>
+          <w:kern w:val="0"/>
+          <w:sz w:val="19"/>
+          <w:szCs w:val="19"/>
+        </w:rPr>
+        <w:tab/>
+      </w:r>
+      <w:r>
+        <w:rPr>
+          <w:rFonts w:ascii="Cascadia Mono" w:hAnsi="Cascadia Mono" w:cs="Cascadia Mono"/>
+          <w:color w:val="000000"/>
+          <w:kern w:val="0"/>
+          <w:sz w:val="19"/>
+          <w:szCs w:val="19"/>
+        </w:rPr>
+        <w:tab/>
+      </w:r>
+      <w:proofErr w:type="spellStart"/>
+      <w:r>
+        <w:rPr>
+          <w:rFonts w:ascii="Cascadia Mono" w:hAnsi="Cascadia Mono" w:cs="Cascadia Mono"/>
+          <w:color w:val="000000"/>
+          <w:kern w:val="0"/>
+          <w:sz w:val="19"/>
+          <w:szCs w:val="19"/>
+        </w:rPr>
+        <w:t>IsFalling</w:t>
+      </w:r>
+      <w:proofErr w:type="spellEnd"/>
+      <w:r>
+        <w:rPr>
+          <w:rFonts w:ascii="Cascadia Mono" w:hAnsi="Cascadia Mono" w:cs="Cascadia Mono"/>
+          <w:color w:val="000000"/>
+          <w:kern w:val="0"/>
+          <w:sz w:val="19"/>
+          <w:szCs w:val="19"/>
+        </w:rPr>
+        <w:t xml:space="preserve"> = </w:t>
+      </w:r>
+      <w:proofErr w:type="spellStart"/>
+      <w:r>
+        <w:rPr>
+          <w:rFonts w:ascii="Cascadia Mono" w:hAnsi="Cascadia Mono" w:cs="Cascadia Mono"/>
+          <w:color w:val="000000"/>
+          <w:kern w:val="0"/>
+          <w:sz w:val="19"/>
+          <w:szCs w:val="19"/>
+        </w:rPr>
+        <w:t>SlashCharacterMovement</w:t>
+      </w:r>
+      <w:proofErr w:type="spellEnd"/>
+      <w:r>
+        <w:rPr>
+          <w:rFonts w:ascii="Cascadia Mono" w:hAnsi="Cascadia Mono" w:cs="Cascadia Mono"/>
+          <w:color w:val="000000"/>
+          <w:kern w:val="0"/>
+          <w:sz w:val="19"/>
+          <w:szCs w:val="19"/>
+        </w:rPr>
+        <w:t xml:space="preserve"> -&gt; </w:t>
+      </w:r>
+      <w:proofErr w:type="spellStart"/>
+      <w:proofErr w:type="gramStart"/>
+      <w:r>
+        <w:rPr>
+          <w:rFonts w:ascii="Cascadia Mono" w:hAnsi="Cascadia Mono" w:cs="Cascadia Mono"/>
+          <w:color w:val="000000"/>
+          <w:kern w:val="0"/>
+          <w:sz w:val="19"/>
+          <w:szCs w:val="19"/>
+        </w:rPr>
+        <w:t>IsFalling</w:t>
+      </w:r>
+      <w:proofErr w:type="spellEnd"/>
+      <w:r>
+        <w:rPr>
+          <w:rFonts w:ascii="Cascadia Mono" w:hAnsi="Cascadia Mono" w:cs="Cascadia Mono"/>
+          <w:color w:val="000000"/>
+          <w:kern w:val="0"/>
+          <w:sz w:val="19"/>
+          <w:szCs w:val="19"/>
+        </w:rPr>
+        <w:t>(</w:t>
+      </w:r>
+      <w:proofErr w:type="gramEnd"/>
+      <w:r>
+        <w:rPr>
+          <w:rFonts w:ascii="Cascadia Mono" w:hAnsi="Cascadia Mono" w:cs="Cascadia Mono"/>
+          <w:color w:val="000000"/>
+          <w:kern w:val="0"/>
+          <w:sz w:val="19"/>
+          <w:szCs w:val="19"/>
+        </w:rPr>
+        <w:t>);</w:t>
+      </w:r>
+    </w:p>
+    <w:p>
+      <w:pPr>
+        <w:pStyle w:val="ListParagraph"/>
+        <w:ind w:left="0"/>
+        <w:rPr>
+          <w:rFonts w:ascii="Cascadia Mono" w:hAnsi="Cascadia Mono" w:cs="Cascadia Mono"/>
+          <w:color w:val="000000"/>
+          <w:kern w:val="0"/>
+          <w:sz w:val="19"/>
+          <w:szCs w:val="19"/>
+        </w:rPr>
+      </w:pPr>
+      <w:r>
+        <w:rPr>
+          <w:rFonts w:ascii="Cascadia Mono" w:hAnsi="Cascadia Mono" w:cs="Cascadia Mono"/>
+          <w:color w:val="000000"/>
+          <w:kern w:val="0"/>
+          <w:sz w:val="19"/>
+          <w:szCs w:val="19"/>
+        </w:rPr>
+        <w:tab/>
+        <w:t>}</w:t>
+      </w:r>
+    </w:p>
+    <w:p>
+      <w:r>
+        <w:t xml:space="preserve">If character </w:t>
+      </w:r>
+      <w:proofErr w:type="spellStart"/>
+      <w:r>
+        <w:t>isFalling</w:t>
+      </w:r>
+      <w:proofErr w:type="spellEnd"/>
+      <w:r>
+        <w:t xml:space="preserve"> so </w:t>
+      </w:r>
+      <w:proofErr w:type="gramStart"/>
+      <w:r>
+        <w:t>( transition</w:t>
+      </w:r>
+      <w:proofErr w:type="gramEnd"/>
+      <w:r>
+        <w:t xml:space="preserve"> to Air ) ; if ( NOT </w:t>
+      </w:r>
+      <w:proofErr w:type="spellStart"/>
+      <w:r>
+        <w:t>isFalling</w:t>
+      </w:r>
+      <w:proofErr w:type="spellEnd"/>
+      <w:r>
+        <w:t xml:space="preserve"> ) so transition to Land.</w:t>
+      </w:r>
+    </w:p>
+    <w:p>
+      <w:r>
+        <w:t xml:space="preserve">Then create a new Cache Pose in </w:t>
+      </w:r>
+      <w:proofErr w:type="spellStart"/>
+      <w:r>
+        <w:t>AnimGraph</w:t>
+      </w:r>
+      <w:proofErr w:type="spellEnd"/>
+      <w:r>
+        <w:t xml:space="preserve"> blueprint so that “Ground Locomotion” as whole can directly be used in another state</w:t>
+      </w:r>
+      <w:r>
+        <w:t xml:space="preserve"> by using </w:t>
+      </w:r>
+      <w:r>
+        <w:rPr>
+          <w:b/>
+          <w:bCs/>
+        </w:rPr>
+        <w:t>“Use Cached Pose Ground Locomotion”</w:t>
+      </w:r>
+      <w:r>
+        <w:t>.</w:t>
+      </w:r>
+    </w:p>
+    <w:p>
+      <w:r>
+        <w:rPr>
+          <w:noProof/>
+        </w:rPr>
+        <w:lastRenderedPageBreak/>
+        <w:drawing>
+          <wp:inline distT="0" distB="0" distL="0" distR="0" wp14:anchorId="200D4B6E" wp14:editId="01BAAE11">
+            <wp:extent cx="5943600" cy="2901315"/>
+            <wp:effectExtent l="0" t="0" r="0" b="0"/>
+            <wp:docPr id="11" name="Picture 11"/>
+            <wp:cNvGraphicFramePr>
+              <a:graphicFrameLocks xmlns:a="http://schemas.openxmlformats.org/drawingml/2006/main" noChangeAspect="1"/>
+            </wp:cNvGraphicFramePr>
+            <a:graphic xmlns:a="http://schemas.openxmlformats.org/drawingml/2006/main">
+              <a:graphicData uri="http://schemas.openxmlformats.org/drawingml/2006/picture">
+                <pic:pic xmlns:pic="http://schemas.openxmlformats.org/drawingml/2006/picture">
+                  <pic:nvPicPr>
+                    <pic:cNvPr id="11" name="Picture 11"/>
+                    <pic:cNvPicPr/>
+                  </pic:nvPicPr>
+                  <pic:blipFill>
+                    <a:blip r:embed="rId21">
+                      <a:extLst>
+                        <a:ext uri="{28A0092B-C50C-407E-A947-70E740481C1C}">
+                          <a14:useLocalDpi xmlns:a14="http://schemas.microsoft.com/office/drawing/2010/main" val="0"/>
+                        </a:ext>
+                      </a:extLst>
+                    </a:blip>
+                    <a:stretch>
+                      <a:fillRect/>
+                    </a:stretch>
+                  </pic:blipFill>
+                  <pic:spPr>
+                    <a:xfrm>
+                      <a:off x="0" y="0"/>
+                      <a:ext cx="5943600" cy="2901315"/>
+                    </a:xfrm>
+                    <a:prstGeom prst="rect">
+                      <a:avLst/>
+                    </a:prstGeom>
+                  </pic:spPr>
+                </pic:pic>
+              </a:graphicData>
+            </a:graphic>
+          </wp:inline>
+        </w:drawing>
+      </w:r>
+    </w:p>
+    <w:p>
+      <w:r>
+        <w:rPr>
+          <w:noProof/>
+        </w:rPr>
+        <w:drawing>
+          <wp:inline distT="0" distB="0" distL="0" distR="0" wp14:anchorId="01454FDB" wp14:editId="546562D3">
+            <wp:extent cx="5943600" cy="4445000"/>
+            <wp:effectExtent l="0" t="0" r="0" b="0"/>
+            <wp:docPr id="15" name="Picture 15"/>
+            <wp:cNvGraphicFramePr>
+              <a:graphicFrameLocks xmlns:a="http://schemas.openxmlformats.org/drawingml/2006/main" noChangeAspect="1"/>
+            </wp:cNvGraphicFramePr>
+            <a:graphic xmlns:a="http://schemas.openxmlformats.org/drawingml/2006/main">
+              <a:graphicData uri="http://schemas.openxmlformats.org/drawingml/2006/picture">
+                <pic:pic xmlns:pic="http://schemas.openxmlformats.org/drawingml/2006/picture">
+                  <pic:nvPicPr>
+                    <pic:cNvPr id="15" name="Picture 15"/>
+                    <pic:cNvPicPr/>
+                  </pic:nvPicPr>
+                  <pic:blipFill>
+                    <a:blip r:embed="rId22">
+                      <a:extLst>
+                        <a:ext uri="{28A0092B-C50C-407E-A947-70E740481C1C}">
+                          <a14:useLocalDpi xmlns:a14="http://schemas.microsoft.com/office/drawing/2010/main" val="0"/>
+                        </a:ext>
+                      </a:extLst>
+                    </a:blip>
+                    <a:stretch>
+                      <a:fillRect/>
+                    </a:stretch>
+                  </pic:blipFill>
+                  <pic:spPr>
+                    <a:xfrm>
+                      <a:off x="0" y="0"/>
+                      <a:ext cx="5943600" cy="4445000"/>
+                    </a:xfrm>
+                    <a:prstGeom prst="rect">
+                      <a:avLst/>
+                    </a:prstGeom>
+                  </pic:spPr>
+                </pic:pic>
+              </a:graphicData>
+            </a:graphic>
+          </wp:inline>
+        </w:drawing>
+      </w:r>
+    </w:p>
+    <w:p>
+      <w:r>
+        <w:t xml:space="preserve">If error occurs so can also add another Rule from </w:t>
+      </w:r>
+      <w:proofErr w:type="gramStart"/>
+      <w:r>
+        <w:t>( Land</w:t>
+      </w:r>
+      <w:proofErr w:type="gramEnd"/>
+      <w:r>
+        <w:t xml:space="preserve"> to On Ground ) and then Make this condition on that Rule True. </w:t>
+      </w:r>
+      <w:r>
+        <w:sym w:font="Wingdings" w:char="F0E0"/>
+      </w:r>
+      <w:r>
+        <w:t xml:space="preserve"> Automatic Rule Based of Sequence Player in State.</w:t>
+      </w:r>
+    </w:p>
+    <w:p>
+      <w:r>
+        <w:rPr>
+          <w:noProof/>
+        </w:rPr>
+        <w:lastRenderedPageBreak/>
+        <w:drawing>
+          <wp:inline distT="0" distB="0" distL="0" distR="0" wp14:anchorId="5DE816E0" wp14:editId="59BE3AB8">
+            <wp:extent cx="5943600" cy="4523740"/>
+            <wp:effectExtent l="0" t="0" r="0" b="0"/>
+            <wp:docPr id="18" name="Picture 18"/>
+            <wp:cNvGraphicFramePr>
+              <a:graphicFrameLocks xmlns:a="http://schemas.openxmlformats.org/drawingml/2006/main" noChangeAspect="1"/>
+            </wp:cNvGraphicFramePr>
+            <a:graphic xmlns:a="http://schemas.openxmlformats.org/drawingml/2006/main">
+              <a:graphicData uri="http://schemas.openxmlformats.org/drawingml/2006/picture">
+                <pic:pic xmlns:pic="http://schemas.openxmlformats.org/drawingml/2006/picture">
+                  <pic:nvPicPr>
+                    <pic:cNvPr id="18" name="Picture 18"/>
+                    <pic:cNvPicPr/>
+                  </pic:nvPicPr>
+                  <pic:blipFill>
+                    <a:blip r:embed="rId23">
+                      <a:extLst>
+                        <a:ext uri="{28A0092B-C50C-407E-A947-70E740481C1C}">
+                          <a14:useLocalDpi xmlns:a14="http://schemas.microsoft.com/office/drawing/2010/main" val="0"/>
+                        </a:ext>
+                      </a:extLst>
+                    </a:blip>
+                    <a:stretch>
+                      <a:fillRect/>
+                    </a:stretch>
+                  </pic:blipFill>
+                  <pic:spPr>
+                    <a:xfrm>
+                      <a:off x="0" y="0"/>
+                      <a:ext cx="5943600" cy="4523740"/>
+                    </a:xfrm>
+                    <a:prstGeom prst="rect">
+                      <a:avLst/>
+                    </a:prstGeom>
+                  </pic:spPr>
+                </pic:pic>
+              </a:graphicData>
+            </a:graphic>
+          </wp:inline>
+        </w:drawing>
+      </w:r>
+    </w:p>
+    <w:p>
+      <w:r>
+        <w:t xml:space="preserve">If Animation elapsed time exceeds 0.25 or even if </w:t>
+      </w:r>
+      <w:proofErr w:type="spellStart"/>
+      <w:r>
+        <w:t>GroundSpeed</w:t>
+      </w:r>
+      <w:proofErr w:type="spellEnd"/>
+      <w:r>
+        <w:t xml:space="preserve"> becomes greater than 0 or equal to </w:t>
+      </w:r>
+      <w:proofErr w:type="gramStart"/>
+      <w:r>
+        <w:t>0 ;</w:t>
+      </w:r>
+      <w:proofErr w:type="gramEnd"/>
+      <w:r>
+        <w:t xml:space="preserve"> so change state. </w:t>
+      </w:r>
+      <w:proofErr w:type="gramStart"/>
+      <w:r>
+        <w:t>( Used</w:t>
+      </w:r>
+      <w:proofErr w:type="gramEnd"/>
+      <w:r>
+        <w:t xml:space="preserve"> equal cause if we jump without running at start so speed is already 0 so it will not transit and will just stop using Animation Blueprint ) </w:t>
+      </w:r>
+    </w:p>
+    <w:p>
+      <w:pPr>
+        <w:pStyle w:val="ListParagraph"/>
+        <w:numPr>
+          <w:ilvl w:val="0"/>
+          <w:numId w:val="2"/>
+        </w:numPr>
+        <w:rPr>
+          <w:b/>
+          <w:bCs/>
+        </w:rPr>
+      </w:pPr>
+      <w:r>
+        <w:rPr>
+          <w:b/>
+          <w:bCs/>
+        </w:rPr>
+        <w:t xml:space="preserve">Inverse Kinematics </w:t>
+      </w:r>
+      <w:proofErr w:type="gramStart"/>
+      <w:r>
+        <w:rPr>
+          <w:b/>
+          <w:bCs/>
+        </w:rPr>
+        <w:t>( Tuning</w:t>
+      </w:r>
+      <w:proofErr w:type="gramEnd"/>
+      <w:r>
+        <w:rPr>
+          <w:b/>
+          <w:bCs/>
+        </w:rPr>
+        <w:t xml:space="preserve"> Animations )</w:t>
+      </w:r>
+      <w:r>
+        <w:rPr>
+          <w:b/>
+          <w:bCs/>
+        </w:rPr>
+        <w:t>:-</w:t>
+      </w:r>
+    </w:p>
+    <w:p>
+      <w:pPr>
+        <w:pStyle w:val="ListParagraph"/>
+        <w:ind w:left="0"/>
+        <w:rPr>
+          <w:b/>
+          <w:bCs/>
+        </w:rPr>
+      </w:pPr>
+    </w:p>
+    <w:p>
+      <w:pPr>
+        <w:pStyle w:val="ListParagraph"/>
+        <w:ind w:left="0"/>
+      </w:pPr>
+      <w:r>
+        <w:t xml:space="preserve">Inverse Kinematics is a method of solving complex </w:t>
+      </w:r>
+      <w:proofErr w:type="spellStart"/>
+      <w:r>
+        <w:t>eqs</w:t>
+      </w:r>
+      <w:proofErr w:type="spellEnd"/>
+      <w:r>
+        <w:t xml:space="preserve"> to move/bend a bone like in Robotics.</w:t>
+      </w:r>
+    </w:p>
+    <w:p>
+      <w:pPr>
+        <w:pStyle w:val="ListParagraph"/>
+        <w:ind w:left="0"/>
+      </w:pPr>
+      <w:r>
+        <w:t xml:space="preserve">Here we are doing Sphere Tracing to detect the surface </w:t>
+      </w:r>
+      <w:proofErr w:type="gramStart"/>
+      <w:r>
+        <w:t>location ;</w:t>
+      </w:r>
+      <w:proofErr w:type="gramEnd"/>
+      <w:r>
+        <w:t xml:space="preserve"> start and end distance will be given and sphere will be traced within it and check for tunings. </w:t>
+      </w:r>
+    </w:p>
+    <w:p>
+      <w:pPr>
+        <w:pStyle w:val="ListParagraph"/>
+        <w:ind w:left="0" w:right="-180"/>
+      </w:pPr>
+      <w:r>
+        <w:t xml:space="preserve">Then which foot Z-surface is </w:t>
+      </w:r>
+      <w:proofErr w:type="gramStart"/>
+      <w:r>
+        <w:t>lower ;</w:t>
+      </w:r>
+      <w:proofErr w:type="gramEnd"/>
+      <w:r>
+        <w:t xml:space="preserve"> we are moving that leg’s ( pelvis bone ) down ; ( but firstly doing it with </w:t>
+      </w:r>
+      <w:proofErr w:type="spellStart"/>
+      <w:r>
+        <w:t>IK_bones</w:t>
+      </w:r>
+      <w:proofErr w:type="spellEnd"/>
+      <w:r>
+        <w:t xml:space="preserve"> or </w:t>
+      </w:r>
+      <w:proofErr w:type="spellStart"/>
+      <w:r>
+        <w:t>virtual_bones</w:t>
+      </w:r>
+      <w:proofErr w:type="spellEnd"/>
+      <w:r>
+        <w:t xml:space="preserve"> which are just like bones which don’t have any skin mesh </w:t>
+      </w:r>
+      <w:proofErr w:type="spellStart"/>
+      <w:r>
+        <w:t>attatched</w:t>
+      </w:r>
+      <w:proofErr w:type="spellEnd"/>
+      <w:r>
+        <w:t xml:space="preserve"> to them , like they are invisible so if we move them , it will do no motion in mesh.</w:t>
+      </w:r>
+      <w:r>
+        <w:t xml:space="preserve"> </w:t>
+      </w:r>
+      <w:r>
+        <w:t xml:space="preserve">) </w:t>
+      </w:r>
+    </w:p>
+    <w:p>
+      <w:pPr>
+        <w:pStyle w:val="ListParagraph"/>
+        <w:ind w:left="0"/>
+      </w:pPr>
+      <w:r>
+        <w:t xml:space="preserve">Then we for smooth </w:t>
+      </w:r>
+      <w:proofErr w:type="gramStart"/>
+      <w:r>
+        <w:t>movement ;</w:t>
+      </w:r>
+      <w:proofErr w:type="gramEnd"/>
+      <w:r>
+        <w:t xml:space="preserve"> we are interpolating the motion instead of just snapping. </w:t>
+      </w:r>
+    </w:p>
+    <w:p>
+      <w:r>
+        <w:t xml:space="preserve">First create a </w:t>
+      </w:r>
+      <w:proofErr w:type="spellStart"/>
+      <w:r>
+        <w:t>Control_</w:t>
+      </w:r>
+      <w:proofErr w:type="gramStart"/>
+      <w:r>
+        <w:t>Rig</w:t>
+      </w:r>
+      <w:proofErr w:type="spellEnd"/>
+      <w:r>
+        <w:t xml:space="preserve"> ;</w:t>
+      </w:r>
+      <w:proofErr w:type="gramEnd"/>
+      <w:r>
+        <w:t xml:space="preserve"> then create </w:t>
+      </w:r>
+      <w:proofErr w:type="spellStart"/>
+      <w:r>
+        <w:t>virtual_bones</w:t>
+      </w:r>
+      <w:proofErr w:type="spellEnd"/>
+      <w:r>
+        <w:t xml:space="preserve"> if there are no </w:t>
+      </w:r>
+      <w:proofErr w:type="spellStart"/>
+      <w:r>
+        <w:t>ik_bones</w:t>
+      </w:r>
+      <w:proofErr w:type="spellEnd"/>
+      <w:r>
+        <w:t xml:space="preserve"> </w:t>
+      </w:r>
+      <w:r>
+        <w:sym w:font="Wingdings" w:char="F0E0"/>
+      </w:r>
+      <w:r>
+        <w:t xml:space="preserve"> </w:t>
+      </w:r>
+      <w:proofErr w:type="spellStart"/>
+      <w:r>
+        <w:t>virtual_root</w:t>
+      </w:r>
+      <w:proofErr w:type="spellEnd"/>
+      <w:r>
+        <w:t xml:space="preserve"> bone first then under its hierarchy , we do </w:t>
+      </w:r>
+      <w:proofErr w:type="spellStart"/>
+      <w:r>
+        <w:t>virtual_virtual_left_foot</w:t>
+      </w:r>
+      <w:proofErr w:type="spellEnd"/>
+      <w:r>
+        <w:t>.</w:t>
+      </w:r>
+      <w:r>
+        <w:t xml:space="preserve"> </w:t>
+      </w:r>
+      <w:r>
+        <w:t xml:space="preserve">Import rig hierarchy in Control </w:t>
+      </w:r>
+      <w:proofErr w:type="gramStart"/>
+      <w:r>
+        <w:t>rig .</w:t>
+      </w:r>
+      <w:r>
+        <w:t>Then</w:t>
+      </w:r>
+      <w:proofErr w:type="gramEnd"/>
+      <w:r>
+        <w:t xml:space="preserve"> blueprints are like these :-</w:t>
+      </w:r>
+    </w:p>
+    <w:p>
+      <w:pPr>
+        <w:pStyle w:val="ListParagraph"/>
+        <w:ind w:left="0" w:firstLine="720"/>
+        <w:rPr>
+          <w:b/>
+          <w:bCs/>
+        </w:rPr>
+      </w:pPr>
+      <w:r>
+        <w:rPr>
+          <w:b/>
+          <w:bCs/>
+        </w:rPr>
+        <w:t>Blueprint have branches to check Boolean condition but control rigs have if-nodes.</w:t>
+      </w:r>
+    </w:p>
+    <w:p>
+      <w:pPr>
+        <w:rPr>
+          <w:b/>
+          <w:bCs/>
+        </w:rPr>
+      </w:pPr>
+      <w:r>
+        <w:rPr>
+          <w:b/>
+          <w:bCs/>
+          <w:noProof/>
+        </w:rPr>
+        <w:lastRenderedPageBreak/>
+        <w:drawing>
+          <wp:inline distT="0" distB="0" distL="0" distR="0" wp14:anchorId="5ECA616C" wp14:editId="2CBA4DB7">
+            <wp:extent cx="5943600" cy="2520950"/>
+            <wp:effectExtent l="0" t="0" r="0" b="0"/>
+            <wp:docPr id="19" name="Picture 19"/>
+            <wp:cNvGraphicFramePr>
+              <a:graphicFrameLocks xmlns:a="http://schemas.openxmlformats.org/drawingml/2006/main" noChangeAspect="1"/>
+            </wp:cNvGraphicFramePr>
+            <a:graphic xmlns:a="http://schemas.openxmlformats.org/drawingml/2006/main">
+              <a:graphicData uri="http://schemas.openxmlformats.org/drawingml/2006/picture">
+                <pic:pic xmlns:pic="http://schemas.openxmlformats.org/drawingml/2006/picture">
+                  <pic:nvPicPr>
+                    <pic:cNvPr id="19" name="Picture 19"/>
+                    <pic:cNvPicPr/>
+                  </pic:nvPicPr>
+                  <pic:blipFill>
+                    <a:blip r:embed="rId24" cstate="print">
+                      <a:extLst>
+                        <a:ext uri="{28A0092B-C50C-407E-A947-70E740481C1C}">
+                          <a14:useLocalDpi xmlns:a14="http://schemas.microsoft.com/office/drawing/2010/main" val="0"/>
+                        </a:ext>
+                      </a:extLst>
+                    </a:blip>
+                    <a:stretch>
+                      <a:fillRect/>
+                    </a:stretch>
+                  </pic:blipFill>
+                  <pic:spPr>
+                    <a:xfrm>
+                      <a:off x="0" y="0"/>
+                      <a:ext cx="5943600" cy="2520950"/>
+                    </a:xfrm>
+                    <a:prstGeom prst="rect">
+                      <a:avLst/>
+                    </a:prstGeom>
+                  </pic:spPr>
+                </pic:pic>
+              </a:graphicData>
+            </a:graphic>
+          </wp:inline>
+        </w:drawing>
+      </w:r>
+    </w:p>
+    <w:p>
+      <w:pPr>
+        <w:rPr>
+          <w:b/>
+          <w:bCs/>
+        </w:rPr>
+      </w:pPr>
+      <w:r>
+        <w:rPr>
+          <w:b/>
+          <w:bCs/>
+        </w:rPr>
+        <w:t xml:space="preserve">In “visibility” </w:t>
+      </w:r>
+      <w:proofErr w:type="gramStart"/>
+      <w:r>
+        <w:rPr>
+          <w:b/>
+          <w:bCs/>
+        </w:rPr>
+        <w:t>channel ;</w:t>
+      </w:r>
+      <w:proofErr w:type="gramEnd"/>
+      <w:r>
+        <w:rPr>
+          <w:b/>
+          <w:bCs/>
+        </w:rPr>
+        <w:t xml:space="preserve"> it also includes those parts of surfaces below which are ignored by collision.</w:t>
+      </w:r>
+    </w:p>
+    <w:p>
+      <w:r>
+        <w:rPr>
+          <w:noProof/>
+        </w:rPr>
+        <w:drawing>
+          <wp:inline distT="0" distB="0" distL="0" distR="0" wp14:anchorId="20D66D06" wp14:editId="3BC41AC4">
+            <wp:extent cx="5943600" cy="2310765"/>
+            <wp:effectExtent l="0" t="0" r="0" b="0"/>
+            <wp:docPr id="20" name="Picture 20"/>
+            <wp:cNvGraphicFramePr>
+              <a:graphicFrameLocks xmlns:a="http://schemas.openxmlformats.org/drawingml/2006/main" noChangeAspect="1"/>
+            </wp:cNvGraphicFramePr>
+            <a:graphic xmlns:a="http://schemas.openxmlformats.org/drawingml/2006/main">
+              <a:graphicData uri="http://schemas.openxmlformats.org/drawingml/2006/picture">
+                <pic:pic xmlns:pic="http://schemas.openxmlformats.org/drawingml/2006/picture">
+                  <pic:nvPicPr>
+                    <pic:cNvPr id="20" name="Picture 20"/>
+                    <pic:cNvPicPr/>
+                  </pic:nvPicPr>
+                  <pic:blipFill>
+                    <a:blip r:embed="rId25">
+                      <a:extLst>
+                        <a:ext uri="{28A0092B-C50C-407E-A947-70E740481C1C}">
+                          <a14:useLocalDpi xmlns:a14="http://schemas.microsoft.com/office/drawing/2010/main" val="0"/>
+                        </a:ext>
+                      </a:extLst>
+                    </a:blip>
+                    <a:stretch>
+                      <a:fillRect/>
+                    </a:stretch>
+                  </pic:blipFill>
+                  <pic:spPr>
+                    <a:xfrm>
+                      <a:off x="0" y="0"/>
+                      <a:ext cx="5943600" cy="2310765"/>
+                    </a:xfrm>
+                    <a:prstGeom prst="rect">
+                      <a:avLst/>
+                    </a:prstGeom>
+                  </pic:spPr>
+                </pic:pic>
+              </a:graphicData>
+            </a:graphic>
+          </wp:inline>
+        </w:drawing>
+      </w:r>
+    </w:p>
+    <w:p>
+      <w:pPr>
+        <w:rPr>
+          <w:b/>
+          <w:bCs/>
+        </w:rPr>
+      </w:pPr>
+      <w:r>
+        <w:rPr>
+          <w:b/>
+          <w:bCs/>
+        </w:rPr>
+        <w:t xml:space="preserve">Sequence made to run the Blueprints in an ordered sequence like A </w:t>
+      </w:r>
+      <w:r>
+        <w:rPr>
+          <w:b/>
+          <w:bCs/>
+        </w:rPr>
+        <w:sym w:font="Wingdings" w:char="F0E0"/>
+      </w:r>
+      <w:r>
+        <w:rPr>
+          <w:b/>
+          <w:bCs/>
+        </w:rPr>
+        <w:t xml:space="preserve"> B </w:t>
+      </w:r>
+      <w:r>
+        <w:rPr>
+          <w:b/>
+          <w:bCs/>
+        </w:rPr>
+        <w:sym w:font="Wingdings" w:char="F0E0"/>
+      </w:r>
+      <w:r>
+        <w:rPr>
+          <w:b/>
+          <w:bCs/>
+        </w:rPr>
+        <w:t xml:space="preserve"> C </w:t>
+      </w:r>
+      <w:r>
+        <w:rPr>
+          <w:b/>
+          <w:bCs/>
+        </w:rPr>
+        <w:sym w:font="Wingdings" w:char="F0E0"/>
+      </w:r>
+      <w:r>
+        <w:rPr>
+          <w:b/>
+          <w:bCs/>
+        </w:rPr>
+        <w:t xml:space="preserve"> D. </w:t>
+      </w:r>
+      <w:proofErr w:type="gramStart"/>
+      <w:r>
+        <w:rPr>
+          <w:b/>
+          <w:bCs/>
+        </w:rPr>
+        <w:t>( ‘</w:t>
+      </w:r>
+      <w:proofErr w:type="gramEnd"/>
+      <w:r>
+        <w:rPr>
+          <w:b/>
+          <w:bCs/>
+        </w:rPr>
+        <w:t>D’ will run in last )</w:t>
+      </w:r>
+    </w:p>
+    <w:p>
+      <w:r>
+        <w:rPr>
+          <w:noProof/>
+        </w:rPr>
+        <w:drawing>
+          <wp:inline distT="0" distB="0" distL="0" distR="0" wp14:anchorId="4DA3E40E" wp14:editId="79275F1F">
+            <wp:extent cx="5943600" cy="1827530"/>
+            <wp:effectExtent l="0" t="0" r="0" b="1270"/>
+            <wp:docPr id="21" name="Picture 21"/>
+            <wp:cNvGraphicFramePr>
+              <a:graphicFrameLocks xmlns:a="http://schemas.openxmlformats.org/drawingml/2006/main" noChangeAspect="1"/>
+            </wp:cNvGraphicFramePr>
+            <a:graphic xmlns:a="http://schemas.openxmlformats.org/drawingml/2006/main">
+              <a:graphicData uri="http://schemas.openxmlformats.org/drawingml/2006/picture">
+                <pic:pic xmlns:pic="http://schemas.openxmlformats.org/drawingml/2006/picture">
+                  <pic:nvPicPr>
+                    <pic:cNvPr id="21" name="Picture 21"/>
+                    <pic:cNvPicPr/>
+                  </pic:nvPicPr>
+                  <pic:blipFill>
+                    <a:blip r:embed="rId26" cstate="print">
+                      <a:extLst>
+                        <a:ext uri="{28A0092B-C50C-407E-A947-70E740481C1C}">
+                          <a14:useLocalDpi xmlns:a14="http://schemas.microsoft.com/office/drawing/2010/main" val="0"/>
+                        </a:ext>
+                      </a:extLst>
+                    </a:blip>
+                    <a:stretch>
+                      <a:fillRect/>
+                    </a:stretch>
+                  </pic:blipFill>
+                  <pic:spPr>
+                    <a:xfrm>
+                      <a:off x="0" y="0"/>
+                      <a:ext cx="5943600" cy="1827530"/>
+                    </a:xfrm>
+                    <a:prstGeom prst="rect">
+                      <a:avLst/>
+                    </a:prstGeom>
+                  </pic:spPr>
+                </pic:pic>
+              </a:graphicData>
+            </a:graphic>
+          </wp:inline>
+        </w:drawing>
+      </w:r>
+    </w:p>
+    <w:p>
+      <w:pPr>
+        <w:ind w:left="-360" w:firstLine="360"/>
+        <w:rPr>
+          <w:color w:val="FF0000"/>
+        </w:rPr>
+      </w:pPr>
+      <w:r>
+        <w:rPr>
+          <w:noProof/>
+          <w:color w:val="FF0000"/>
+        </w:rPr>
+        <w:lastRenderedPageBreak/>
+        <w:drawing>
+          <wp:inline distT="0" distB="0" distL="0" distR="0" wp14:anchorId="2F36F7B3" wp14:editId="32611C44">
+            <wp:extent cx="5943600" cy="3036570"/>
+            <wp:effectExtent l="0" t="0" r="0" b="0"/>
+            <wp:docPr id="22" name="Picture 22"/>
+            <wp:cNvGraphicFramePr>
+              <a:graphicFrameLocks xmlns:a="http://schemas.openxmlformats.org/drawingml/2006/main" noChangeAspect="1"/>
+            </wp:cNvGraphicFramePr>
+            <a:graphic xmlns:a="http://schemas.openxmlformats.org/drawingml/2006/main">
+              <a:graphicData uri="http://schemas.openxmlformats.org/drawingml/2006/picture">
+                <pic:pic xmlns:pic="http://schemas.openxmlformats.org/drawingml/2006/picture">
+                  <pic:nvPicPr>
+                    <pic:cNvPr id="22" name="Picture 22"/>
+                    <pic:cNvPicPr/>
+                  </pic:nvPicPr>
+                  <pic:blipFill>
+                    <a:blip r:embed="rId27">
+                      <a:extLst>
+                        <a:ext uri="{28A0092B-C50C-407E-A947-70E740481C1C}">
+                          <a14:useLocalDpi xmlns:a14="http://schemas.microsoft.com/office/drawing/2010/main" val="0"/>
+                        </a:ext>
+                      </a:extLst>
+                    </a:blip>
+                    <a:stretch>
+                      <a:fillRect/>
+                    </a:stretch>
+                  </pic:blipFill>
+                  <pic:spPr>
+                    <a:xfrm>
+                      <a:off x="0" y="0"/>
+                      <a:ext cx="5943600" cy="3036570"/>
+                    </a:xfrm>
+                    <a:prstGeom prst="rect">
+                      <a:avLst/>
+                    </a:prstGeom>
+                  </pic:spPr>
+                </pic:pic>
+              </a:graphicData>
+            </a:graphic>
+          </wp:inline>
+        </w:drawing>
+      </w:r>
+    </w:p>
+    <w:p>
+      <w:pPr>
+        <w:ind w:left="-360" w:firstLine="360"/>
+        <w:rPr>
+          <w:color w:val="FF0000"/>
+        </w:rPr>
+      </w:pPr>
+      <w:r>
+        <w:rPr>
+          <w:noProof/>
+          <w:color w:val="FF0000"/>
+        </w:rPr>
+        <w:drawing>
+          <wp:inline distT="0" distB="0" distL="0" distR="0" wp14:anchorId="431B77A9" wp14:editId="2EFBF82F">
+            <wp:extent cx="5943600" cy="3649980"/>
+            <wp:effectExtent l="0" t="0" r="0" b="7620"/>
+            <wp:docPr id="23" name="Picture 23"/>
+            <wp:cNvGraphicFramePr>
+              <a:graphicFrameLocks xmlns:a="http://schemas.openxmlformats.org/drawingml/2006/main" noChangeAspect="1"/>
+            </wp:cNvGraphicFramePr>
+            <a:graphic xmlns:a="http://schemas.openxmlformats.org/drawingml/2006/main">
+              <a:graphicData uri="http://schemas.openxmlformats.org/drawingml/2006/picture">
+                <pic:pic xmlns:pic="http://schemas.openxmlformats.org/drawingml/2006/picture">
+                  <pic:nvPicPr>
+                    <pic:cNvPr id="23" name="Picture 23"/>
+                    <pic:cNvPicPr/>
+                  </pic:nvPicPr>
+                  <pic:blipFill>
+                    <a:blip r:embed="rId28">
+                      <a:extLst>
+                        <a:ext uri="{28A0092B-C50C-407E-A947-70E740481C1C}">
+                          <a14:useLocalDpi xmlns:a14="http://schemas.microsoft.com/office/drawing/2010/main" val="0"/>
+                        </a:ext>
+                      </a:extLst>
+                    </a:blip>
+                    <a:stretch>
+                      <a:fillRect/>
+                    </a:stretch>
+                  </pic:blipFill>
+                  <pic:spPr>
+                    <a:xfrm>
+                      <a:off x="0" y="0"/>
+                      <a:ext cx="5943600" cy="3649980"/>
+                    </a:xfrm>
+                    <a:prstGeom prst="rect">
+                      <a:avLst/>
+                    </a:prstGeom>
+                  </pic:spPr>
+                </pic:pic>
+              </a:graphicData>
+            </a:graphic>
+          </wp:inline>
+        </w:drawing>
+      </w:r>
+    </w:p>
+    <w:p>
+      <w:pPr>
+        <w:ind w:left="-360" w:firstLine="360"/>
+        <w:rPr>
+          <w:color w:val="FF0000"/>
+        </w:rPr>
+      </w:pPr>
+      <w:r>
+        <w:rPr>
+          <w:noProof/>
+          <w:color w:val="FF0000"/>
+        </w:rPr>
+        <w:lastRenderedPageBreak/>
+        <w:drawing>
+          <wp:inline distT="0" distB="0" distL="0" distR="0" wp14:anchorId="39FA60AA" wp14:editId="06DD76E8">
+            <wp:extent cx="5943600" cy="1969135"/>
+            <wp:effectExtent l="0" t="0" r="0" b="0"/>
+            <wp:docPr id="24" name="Picture 24"/>
+            <wp:cNvGraphicFramePr>
+              <a:graphicFrameLocks xmlns:a="http://schemas.openxmlformats.org/drawingml/2006/main" noChangeAspect="1"/>
+            </wp:cNvGraphicFramePr>
+            <a:graphic xmlns:a="http://schemas.openxmlformats.org/drawingml/2006/main">
+              <a:graphicData uri="http://schemas.openxmlformats.org/drawingml/2006/picture">
+                <pic:pic xmlns:pic="http://schemas.openxmlformats.org/drawingml/2006/picture">
+                  <pic:nvPicPr>
+                    <pic:cNvPr id="24" name="Picture 24"/>
+                    <pic:cNvPicPr/>
+                  </pic:nvPicPr>
+                  <pic:blipFill>
+                    <a:blip r:embed="rId29" cstate="print">
+                      <a:extLst>
+                        <a:ext uri="{28A0092B-C50C-407E-A947-70E740481C1C}">
+                          <a14:useLocalDpi xmlns:a14="http://schemas.microsoft.com/office/drawing/2010/main" val="0"/>
+                        </a:ext>
+                      </a:extLst>
+                    </a:blip>
+                    <a:stretch>
+                      <a:fillRect/>
+                    </a:stretch>
+                  </pic:blipFill>
+                  <pic:spPr>
+                    <a:xfrm>
+                      <a:off x="0" y="0"/>
+                      <a:ext cx="5943600" cy="1969135"/>
+                    </a:xfrm>
+                    <a:prstGeom prst="rect">
+                      <a:avLst/>
+                    </a:prstGeom>
+                  </pic:spPr>
+                </pic:pic>
+              </a:graphicData>
+            </a:graphic>
+          </wp:inline>
+        </w:drawing>
+      </w:r>
+    </w:p>
+    <w:p>
+      <w:pPr>
+        <w:rPr>
+          <w:b/>
+          <w:bCs/>
+        </w:rPr>
+      </w:pPr>
+      <w:r>
+        <w:rPr>
+          <w:b/>
+          <w:bCs/>
+        </w:rPr>
+        <w:t xml:space="preserve">To mark comments on </w:t>
+      </w:r>
+      <w:proofErr w:type="gramStart"/>
+      <w:r>
+        <w:rPr>
+          <w:b/>
+          <w:bCs/>
+        </w:rPr>
+        <w:t>Blueprints ;</w:t>
+      </w:r>
+      <w:proofErr w:type="gramEnd"/>
+      <w:r>
+        <w:rPr>
+          <w:b/>
+          <w:bCs/>
+        </w:rPr>
+        <w:t xml:space="preserve"> select the required nodes and then press “C” .</w:t>
+      </w:r>
+    </w:p>
+    <w:p>
+      <w:pPr>
+        <w:ind w:left="-360" w:firstLine="360"/>
+        <w:rPr>
+          <w:color w:val="FF0000"/>
+        </w:rPr>
+      </w:pPr>
+      <w:r>
+        <w:rPr>
+          <w:noProof/>
+          <w:color w:val="FF0000"/>
+        </w:rPr>
+        <w:lastRenderedPageBreak/>
+        <w:drawing>
+          <wp:inline distT="0" distB="0" distL="0" distR="0" wp14:anchorId="4F3DAC1D" wp14:editId="2D06C150">
+            <wp:extent cx="5553850" cy="6754168"/>
+            <wp:effectExtent l="0" t="0" r="8890" b="8890"/>
+            <wp:docPr id="27" name="Picture 27"/>
+            <wp:cNvGraphicFramePr>
+              <a:graphicFrameLocks xmlns:a="http://schemas.openxmlformats.org/drawingml/2006/main" noChangeAspect="1"/>
+            </wp:cNvGraphicFramePr>
+            <a:graphic xmlns:a="http://schemas.openxmlformats.org/drawingml/2006/main">
+              <a:graphicData uri="http://schemas.openxmlformats.org/drawingml/2006/picture">
+                <pic:pic xmlns:pic="http://schemas.openxmlformats.org/drawingml/2006/picture">
+                  <pic:nvPicPr>
+                    <pic:cNvPr id="27" name="Picture 27"/>
+                    <pic:cNvPicPr/>
+                  </pic:nvPicPr>
+                  <pic:blipFill>
+                    <a:blip r:embed="rId30">
+                      <a:extLst>
+                        <a:ext uri="{28A0092B-C50C-407E-A947-70E740481C1C}">
+                          <a14:useLocalDpi xmlns:a14="http://schemas.microsoft.com/office/drawing/2010/main" val="0"/>
+                        </a:ext>
+                      </a:extLst>
+                    </a:blip>
+                    <a:stretch>
+                      <a:fillRect/>
+                    </a:stretch>
+                  </pic:blipFill>
+                  <pic:spPr>
+                    <a:xfrm>
+                      <a:off x="0" y="0"/>
+                      <a:ext cx="5553850" cy="6754168"/>
+                    </a:xfrm>
+                    <a:prstGeom prst="rect">
+                      <a:avLst/>
+                    </a:prstGeom>
+                  </pic:spPr>
+                </pic:pic>
+              </a:graphicData>
+            </a:graphic>
+          </wp:inline>
+        </w:drawing>
+      </w:r>
+    </w:p>
+    <w:p>
+      <w:pPr>
+        <w:ind w:left="-360" w:firstLine="360"/>
+        <w:rPr>
+          <w:color w:val="FF0000"/>
+        </w:rPr>
+      </w:pPr>
+      <w:r>
+        <w:rPr>
+          <w:noProof/>
+          <w:color w:val="FF0000"/>
+        </w:rPr>
+        <w:lastRenderedPageBreak/>
+        <w:drawing>
+          <wp:inline distT="0" distB="0" distL="0" distR="0" wp14:anchorId="7ADCDB08" wp14:editId="7F531598">
+            <wp:extent cx="5943600" cy="2834640"/>
+            <wp:effectExtent l="0" t="0" r="0" b="3810"/>
+            <wp:docPr id="28" name="Picture 28"/>
+            <wp:cNvGraphicFramePr>
+              <a:graphicFrameLocks xmlns:a="http://schemas.openxmlformats.org/drawingml/2006/main" noChangeAspect="1"/>
+            </wp:cNvGraphicFramePr>
+            <a:graphic xmlns:a="http://schemas.openxmlformats.org/drawingml/2006/main">
+              <a:graphicData uri="http://schemas.openxmlformats.org/drawingml/2006/picture">
+                <pic:pic xmlns:pic="http://schemas.openxmlformats.org/drawingml/2006/picture">
+                  <pic:nvPicPr>
+                    <pic:cNvPr id="28" name="Picture 28"/>
+                    <pic:cNvPicPr/>
+                  </pic:nvPicPr>
+                  <pic:blipFill>
+                    <a:blip r:embed="rId31">
+                      <a:extLst>
+                        <a:ext uri="{28A0092B-C50C-407E-A947-70E740481C1C}">
+                          <a14:useLocalDpi xmlns:a14="http://schemas.microsoft.com/office/drawing/2010/main" val="0"/>
+                        </a:ext>
+                      </a:extLst>
+                    </a:blip>
+                    <a:stretch>
+                      <a:fillRect/>
+                    </a:stretch>
+                  </pic:blipFill>
+                  <pic:spPr>
+                    <a:xfrm>
+                      <a:off x="0" y="0"/>
+                      <a:ext cx="5943600" cy="2834640"/>
+                    </a:xfrm>
+                    <a:prstGeom prst="rect">
+                      <a:avLst/>
+                    </a:prstGeom>
+                  </pic:spPr>
+                </pic:pic>
+              </a:graphicData>
+            </a:graphic>
+          </wp:inline>
+        </w:drawing>
+      </w:r>
+    </w:p>
+    <w:p>
+      <w:r>
+        <w:t xml:space="preserve">Now in “Animation Blueprint” make the main states </w:t>
+      </w:r>
+      <w:proofErr w:type="gramStart"/>
+      <w:r>
+        <w:t>( cache</w:t>
+      </w:r>
+      <w:proofErr w:type="gramEnd"/>
+      <w:r>
+        <w:t xml:space="preserve"> pose also ) for multiple-</w:t>
+      </w:r>
+      <w:proofErr w:type="spellStart"/>
+      <w:r>
+        <w:t>usuage</w:t>
+      </w:r>
+      <w:proofErr w:type="spellEnd"/>
+      <w:r>
+        <w:t xml:space="preserve"> for conditional. </w:t>
+      </w:r>
+      <w:proofErr w:type="gramStart"/>
+      <w:r>
+        <w:t>( And</w:t>
+      </w:r>
+      <w:proofErr w:type="gramEnd"/>
+      <w:r>
+        <w:t xml:space="preserve"> when </w:t>
+      </w:r>
+      <w:proofErr w:type="spellStart"/>
+      <w:r>
+        <w:t>GroundSpeed</w:t>
+      </w:r>
+      <w:proofErr w:type="spellEnd"/>
+      <w:r>
+        <w:t xml:space="preserve"> = 0 and </w:t>
+      </w:r>
+      <w:proofErr w:type="spellStart"/>
+      <w:r>
+        <w:t>isFalling</w:t>
+      </w:r>
+      <w:proofErr w:type="spellEnd"/>
+      <w:r>
+        <w:t xml:space="preserve"> is NOT True ) only then call the Control Rig Animation ; else call the normal one OR it may try to stick the feet each time even when jumping or running.</w:t>
+      </w:r>
     </w:p>
     <w:p/>
-    <w:p>
-      <w:pPr>
-        <w:ind w:left="-360" w:firstLine="360"/>
-        <w:rPr>
-          <w:color w:val="FF0000"/>
-        </w:rPr>
-      </w:pPr>
-    </w:p>
     <w:p>
       <w:pPr>
         <w:pStyle w:val="ListParagraph"/>
@@ -44978,7 +46615,7 @@
   <w:abstractNum w:abstractNumId="3" w15:restartNumberingAfterBreak="0">
     <w:nsid w:val="7A9046E7"/>
     <w:multiLevelType w:val="hybridMultilevel"/>
-    <w:tmpl w:val="60C2856C"/>
+    <w:tmpl w:val="A296FD6E"/>
     <w:lvl w:ilvl="0" w:tplc="04090001">
       <w:start w:val="1"/>
       <w:numFmt w:val="bullet"/>

</xml_diff>